<commit_message>
Anyadida UD 08 Introduccion a Kubernetes
</commit_message>
<xml_diff>
--- a/FuentesCurso/UD 08. Introduccion a Kubernetes/UD 08.05 - Actividades entregables.docx
+++ b/FuentesCurso/UD 08. Introduccion a Kubernetes/UD 08.05 - Actividades entregables.docx
@@ -78,12 +78,12 @@
             <wp:extent cx="6120000" cy="723900"/>
             <wp:effectExtent b="0" l="0" r="0" t="0"/>
             <wp:wrapSquare wrapText="bothSides" distB="114300" distT="114300" distL="114300" distR="114300"/>
-            <wp:docPr id="2" name="image3.png"/>
+            <wp:docPr id="2" name="image2.png"/>
             <a:graphic>
               <a:graphicData uri="http://schemas.openxmlformats.org/drawingml/2006/picture">
                 <pic:pic>
                   <pic:nvPicPr>
-                    <pic:cNvPr id="0" name="image3.png"/>
+                    <pic:cNvPr id="0" name="image2.png"/>
                     <pic:cNvPicPr preferRelativeResize="0"/>
                   </pic:nvPicPr>
                   <pic:blipFill>
@@ -404,12 +404,12 @@
             <wp:extent cx="922564" cy="322898"/>
             <wp:effectExtent b="0" l="0" r="0" t="0"/>
             <wp:wrapSquare wrapText="bothSides" distB="57150" distT="57150" distL="57150" distR="57150"/>
-            <wp:docPr id="1" name="image2.png"/>
+            <wp:docPr id="1" name="image1.png"/>
             <a:graphic>
               <a:graphicData uri="http://schemas.openxmlformats.org/drawingml/2006/picture">
                 <pic:pic>
                   <pic:nvPicPr>
-                    <pic:cNvPr id="0" name="image2.png"/>
+                    <pic:cNvPr id="0" name="image1.png"/>
                     <pic:cNvPicPr preferRelativeResize="0"/>
                   </pic:nvPicPr>
                   <pic:blipFill>
@@ -855,6 +855,40 @@
           <w:color w:val="336633"/>
           <w:sz w:val="16"/>
           <w:szCs w:val="16"/>
+        </w:rPr>
+      </w:pPr>
+      <w:r>
+        <w:rPr>
+          <w:rtl w:val="0"/>
+        </w:rPr>
+      </w:r>
+    </w:p>
+    <w:p>
+      <w:pPr>
+        <w:spacing w:after="0" w:before="0" w:lineRule="auto"/>
+        <w:jc w:val="right"/>
+        <w:rPr>
+          <w:smallCaps w:val="1"/>
+          <w:color w:val="336633"/>
+          <w:sz w:val="32"/>
+          <w:szCs w:val="32"/>
+        </w:rPr>
+      </w:pPr>
+      <w:r>
+        <w:rPr>
+          <w:rtl w:val="0"/>
+        </w:rPr>
+      </w:r>
+    </w:p>
+    <w:p>
+      <w:pPr>
+        <w:spacing w:after="0" w:before="0" w:lineRule="auto"/>
+        <w:jc w:val="right"/>
+        <w:rPr>
+          <w:smallCaps w:val="1"/>
+          <w:color w:val="336633"/>
+          <w:sz w:val="32"/>
+          <w:szCs w:val="32"/>
         </w:rPr>
       </w:pPr>
       <w:r>

</xml_diff>